<commit_message>
Minor change to documents
</commit_message>
<xml_diff>
--- a/Setting Up Software for New Season-2024.docx
+++ b/Setting Up Software for New Season-2024.docx
@@ -248,7 +248,7 @@
             </w:rPr>
             <w:fldChar w:fldCharType="separate"/>
           </w:r>
-          <w:hyperlink w:anchor="_Toc182773762" w:history="1">
+          <w:hyperlink w:anchor="_Toc182775356" w:history="1">
             <w:r>
               <w:rPr>
                 <w:rStyle w:val="Hyperlink"/>
@@ -286,7 +286,7 @@
               <w:rPr>
                 <w:webHidden/>
               </w:rPr>
-              <w:instrText xml:space="preserve"> PAGEREF _Toc182773762 \h </w:instrText>
+              <w:instrText xml:space="preserve"> PAGEREF _Toc182775356 \h </w:instrText>
             </w:r>
             <w:r>
               <w:rPr>
@@ -323,7 +323,7 @@
               <w:szCs w:val="24"/>
             </w:rPr>
           </w:pPr>
-          <w:hyperlink w:anchor="_Toc182773763" w:history="1">
+          <w:hyperlink w:anchor="_Toc182775357" w:history="1">
             <w:r>
               <w:rPr>
                 <w:rStyle w:val="Hyperlink"/>
@@ -343,7 +343,7 @@
               <w:rPr>
                 <w:rStyle w:val="Hyperlink"/>
               </w:rPr>
-              <w:t>Hosting Multiple Teams</w:t>
+              <w:t>Setting up a New Repository</w:t>
             </w:r>
             <w:r>
               <w:rPr>
@@ -361,7 +361,7 @@
               <w:rPr>
                 <w:webHidden/>
               </w:rPr>
-              <w:instrText xml:space="preserve"> PAGEREF _Toc182773763 \h </w:instrText>
+              <w:instrText xml:space="preserve"> PAGEREF _Toc182775357 \h </w:instrText>
             </w:r>
             <w:r>
               <w:rPr>
@@ -398,7 +398,7 @@
               <w:szCs w:val="24"/>
             </w:rPr>
           </w:pPr>
-          <w:hyperlink w:anchor="_Toc182773764" w:history="1">
+          <w:hyperlink w:anchor="_Toc182775358" w:history="1">
             <w:r>
               <w:rPr>
                 <w:rStyle w:val="Hyperlink"/>
@@ -418,7 +418,7 @@
               <w:rPr>
                 <w:rStyle w:val="Hyperlink"/>
               </w:rPr>
-              <w:t>Setting up a New Repository</w:t>
+              <w:t>Connecting Repository to Discord Server</w:t>
             </w:r>
             <w:r>
               <w:rPr>
@@ -436,7 +436,7 @@
               <w:rPr>
                 <w:webHidden/>
               </w:rPr>
-              <w:instrText xml:space="preserve"> PAGEREF _Toc182773764 \h </w:instrText>
+              <w:instrText xml:space="preserve"> PAGEREF _Toc182775358 \h </w:instrText>
             </w:r>
             <w:r>
               <w:rPr>
@@ -453,7 +453,7 @@
               <w:rPr>
                 <w:webHidden/>
               </w:rPr>
-              <w:t>5</w:t>
+              <w:t>7</w:t>
             </w:r>
             <w:r>
               <w:rPr>
@@ -473,7 +473,7 @@
               <w:szCs w:val="24"/>
             </w:rPr>
           </w:pPr>
-          <w:hyperlink w:anchor="_Toc182773765" w:history="1">
+          <w:hyperlink w:anchor="_Toc182775359" w:history="1">
             <w:r>
               <w:rPr>
                 <w:rStyle w:val="Hyperlink"/>
@@ -493,7 +493,7 @@
               <w:rPr>
                 <w:rStyle w:val="Hyperlink"/>
               </w:rPr>
-              <w:t>Connecting Repository to Discord Server</w:t>
+              <w:t>Adding Software Compiled Date</w:t>
             </w:r>
             <w:r>
               <w:rPr>
@@ -511,7 +511,7 @@
               <w:rPr>
                 <w:webHidden/>
               </w:rPr>
-              <w:instrText xml:space="preserve"> PAGEREF _Toc182773765 \h </w:instrText>
+              <w:instrText xml:space="preserve"> PAGEREF _Toc182775359 \h </w:instrText>
             </w:r>
             <w:r>
               <w:rPr>
@@ -528,7 +528,7 @@
               <w:rPr>
                 <w:webHidden/>
               </w:rPr>
-              <w:t>7</w:t>
+              <w:t>8</w:t>
             </w:r>
             <w:r>
               <w:rPr>
@@ -548,7 +548,7 @@
               <w:szCs w:val="24"/>
             </w:rPr>
           </w:pPr>
-          <w:hyperlink w:anchor="_Toc182773766" w:history="1">
+          <w:hyperlink w:anchor="_Toc182775360" w:history="1">
             <w:r>
               <w:rPr>
                 <w:rStyle w:val="Hyperlink"/>
@@ -568,7 +568,7 @@
               <w:rPr>
                 <w:rStyle w:val="Hyperlink"/>
               </w:rPr>
-              <w:t>Adding Software Compiled Date</w:t>
+              <w:t>Adding Prior Seasons Capability</w:t>
             </w:r>
             <w:r>
               <w:rPr>
@@ -586,7 +586,7 @@
               <w:rPr>
                 <w:webHidden/>
               </w:rPr>
-              <w:instrText xml:space="preserve"> PAGEREF _Toc182773766 \h </w:instrText>
+              <w:instrText xml:space="preserve"> PAGEREF _Toc182775360 \h </w:instrText>
             </w:r>
             <w:r>
               <w:rPr>
@@ -603,7 +603,7 @@
               <w:rPr>
                 <w:webHidden/>
               </w:rPr>
-              <w:t>8</w:t>
+              <w:t>9</w:t>
             </w:r>
             <w:r>
               <w:rPr>
@@ -623,7 +623,7 @@
               <w:szCs w:val="24"/>
             </w:rPr>
           </w:pPr>
-          <w:hyperlink w:anchor="_Toc182773767" w:history="1">
+          <w:hyperlink w:anchor="_Toc182775361" w:history="1">
             <w:r>
               <w:rPr>
                 <w:rStyle w:val="Hyperlink"/>
@@ -643,7 +643,7 @@
               <w:rPr>
                 <w:rStyle w:val="Hyperlink"/>
               </w:rPr>
-              <w:t>Adding Prior Seasons Capability</w:t>
+              <w:t>Supporting Multiple Robots</w:t>
             </w:r>
             <w:r>
               <w:rPr>
@@ -661,82 +661,7 @@
               <w:rPr>
                 <w:webHidden/>
               </w:rPr>
-              <w:instrText xml:space="preserve"> PAGEREF _Toc182773767 \h </w:instrText>
-            </w:r>
-            <w:r>
-              <w:rPr>
-                <w:webHidden/>
-              </w:rPr>
-            </w:r>
-            <w:r>
-              <w:rPr>
-                <w:webHidden/>
-              </w:rPr>
-              <w:fldChar w:fldCharType="separate"/>
-            </w:r>
-            <w:r>
-              <w:rPr>
-                <w:webHidden/>
-              </w:rPr>
-              <w:t>9</w:t>
-            </w:r>
-            <w:r>
-              <w:rPr>
-                <w:webHidden/>
-              </w:rPr>
-              <w:fldChar w:fldCharType="end"/>
-            </w:r>
-          </w:hyperlink>
-        </w:p>
-        <w:p>
-          <w:pPr>
-            <w:pStyle w:val="TOC1"/>
-            <w:rPr>
-              <w:rFonts w:eastAsiaTheme="minorEastAsia" w:cstheme="minorBidi"/>
-              <w:b w:val="0"/>
-              <w:bCs w:val="0"/>
-              <w:szCs w:val="24"/>
-            </w:rPr>
-          </w:pPr>
-          <w:hyperlink w:anchor="_Toc182773768" w:history="1">
-            <w:r>
-              <w:rPr>
-                <w:rStyle w:val="Hyperlink"/>
-              </w:rPr>
-              <w:t>7</w:t>
-            </w:r>
-            <w:r>
-              <w:rPr>
-                <w:rFonts w:eastAsiaTheme="minorEastAsia" w:cstheme="minorBidi"/>
-                <w:b w:val="0"/>
-                <w:bCs w:val="0"/>
-                <w:szCs w:val="24"/>
-              </w:rPr>
-              <w:tab/>
-            </w:r>
-            <w:r>
-              <w:rPr>
-                <w:rStyle w:val="Hyperlink"/>
-              </w:rPr>
-              <w:t>Supporting Multiple Robots</w:t>
-            </w:r>
-            <w:r>
-              <w:rPr>
-                <w:webHidden/>
-              </w:rPr>
-              <w:tab/>
-            </w:r>
-            <w:r>
-              <w:rPr>
-                <w:webHidden/>
-              </w:rPr>
-              <w:fldChar w:fldCharType="begin"/>
-            </w:r>
-            <w:r>
-              <w:rPr>
-                <w:webHidden/>
-              </w:rPr>
-              <w:instrText xml:space="preserve"> PAGEREF _Toc182773768 \h </w:instrText>
+              <w:instrText xml:space="preserve"> PAGEREF _Toc182775361 \h </w:instrText>
             </w:r>
             <w:r>
               <w:rPr>
@@ -777,12 +702,12 @@
               <w:szCs w:val="24"/>
             </w:rPr>
           </w:pPr>
-          <w:hyperlink w:anchor="_Toc182773769" w:history="1">
+          <w:hyperlink w:anchor="_Toc182775362" w:history="1">
             <w:r>
               <w:rPr>
                 <w:rStyle w:val="Hyperlink"/>
               </w:rPr>
-              <w:t>7.1</w:t>
+              <w:t>6.1</w:t>
             </w:r>
             <w:r>
               <w:rPr>
@@ -816,7 +741,7 @@
               <w:rPr>
                 <w:webHidden/>
               </w:rPr>
-              <w:instrText xml:space="preserve"> PAGEREF _Toc182773769 \h </w:instrText>
+              <w:instrText xml:space="preserve"> PAGEREF _Toc182775362 \h </w:instrText>
             </w:r>
             <w:r>
               <w:rPr>
@@ -857,12 +782,12 @@
               <w:szCs w:val="24"/>
             </w:rPr>
           </w:pPr>
-          <w:hyperlink w:anchor="_Toc182773770" w:history="1">
+          <w:hyperlink w:anchor="_Toc182775363" w:history="1">
             <w:r>
               <w:rPr>
                 <w:rStyle w:val="Hyperlink"/>
               </w:rPr>
-              <w:t>7.2</w:t>
+              <w:t>6.2</w:t>
             </w:r>
             <w:r>
               <w:rPr>
@@ -896,7 +821,7 @@
               <w:rPr>
                 <w:webHidden/>
               </w:rPr>
-              <w:instrText xml:space="preserve"> PAGEREF _Toc182773770 \h </w:instrText>
+              <w:instrText xml:space="preserve"> PAGEREF _Toc182775363 \h </w:instrText>
             </w:r>
             <w:r>
               <w:rPr>
@@ -937,12 +862,12 @@
               <w:szCs w:val="24"/>
             </w:rPr>
           </w:pPr>
-          <w:hyperlink w:anchor="_Toc182773771" w:history="1">
+          <w:hyperlink w:anchor="_Toc182775364" w:history="1">
             <w:r>
               <w:rPr>
                 <w:rStyle w:val="Hyperlink"/>
               </w:rPr>
-              <w:t>7.3</w:t>
+              <w:t>6.3</w:t>
             </w:r>
             <w:r>
               <w:rPr>
@@ -976,7 +901,7 @@
               <w:rPr>
                 <w:webHidden/>
               </w:rPr>
-              <w:instrText xml:space="preserve"> PAGEREF _Toc182773771 \h </w:instrText>
+              <w:instrText xml:space="preserve"> PAGEREF _Toc182775364 \h </w:instrText>
             </w:r>
             <w:r>
               <w:rPr>
@@ -1013,12 +938,12 @@
               <w:szCs w:val="24"/>
             </w:rPr>
           </w:pPr>
-          <w:hyperlink w:anchor="_Toc182773772" w:history="1">
+          <w:hyperlink w:anchor="_Toc182775365" w:history="1">
             <w:r>
               <w:rPr>
                 <w:rStyle w:val="Hyperlink"/>
               </w:rPr>
-              <w:t>8</w:t>
+              <w:t>7</w:t>
             </w:r>
             <w:r>
               <w:rPr>
@@ -1051,7 +976,7 @@
               <w:rPr>
                 <w:webHidden/>
               </w:rPr>
-              <w:instrText xml:space="preserve"> PAGEREF _Toc182773772 \h </w:instrText>
+              <w:instrText xml:space="preserve"> PAGEREF _Toc182775365 \h </w:instrText>
             </w:r>
             <w:r>
               <w:rPr>
@@ -1088,12 +1013,12 @@
               <w:szCs w:val="24"/>
             </w:rPr>
           </w:pPr>
-          <w:hyperlink w:anchor="_Toc182773773" w:history="1">
+          <w:hyperlink w:anchor="_Toc182775366" w:history="1">
             <w:r>
               <w:rPr>
                 <w:rStyle w:val="Hyperlink"/>
               </w:rPr>
-              <w:t>9</w:t>
+              <w:t>8</w:t>
             </w:r>
             <w:r>
               <w:rPr>
@@ -1126,7 +1051,7 @@
               <w:rPr>
                 <w:webHidden/>
               </w:rPr>
-              <w:instrText xml:space="preserve"> PAGEREF _Toc182773773 \h </w:instrText>
+              <w:instrText xml:space="preserve"> PAGEREF _Toc182775366 \h </w:instrText>
             </w:r>
             <w:r>
               <w:rPr>
@@ -1163,12 +1088,12 @@
               <w:szCs w:val="24"/>
             </w:rPr>
           </w:pPr>
-          <w:hyperlink w:anchor="_Toc182773774" w:history="1">
+          <w:hyperlink w:anchor="_Toc182775367" w:history="1">
             <w:r>
               <w:rPr>
                 <w:rStyle w:val="Hyperlink"/>
               </w:rPr>
-              <w:t>10</w:t>
+              <w:t>9</w:t>
             </w:r>
             <w:r>
               <w:rPr>
@@ -1201,7 +1126,7 @@
               <w:rPr>
                 <w:webHidden/>
               </w:rPr>
-              <w:instrText xml:space="preserve"> PAGEREF _Toc182773774 \h </w:instrText>
+              <w:instrText xml:space="preserve"> PAGEREF _Toc182775367 \h </w:instrText>
             </w:r>
             <w:r>
               <w:rPr>
@@ -1238,12 +1163,12 @@
               <w:szCs w:val="24"/>
             </w:rPr>
           </w:pPr>
-          <w:hyperlink w:anchor="_Toc182773775" w:history="1">
+          <w:hyperlink w:anchor="_Toc182775368" w:history="1">
             <w:r>
               <w:rPr>
                 <w:rStyle w:val="Hyperlink"/>
               </w:rPr>
-              <w:t>11</w:t>
+              <w:t>10</w:t>
             </w:r>
             <w:r>
               <w:rPr>
@@ -1276,7 +1201,7 @@
               <w:rPr>
                 <w:webHidden/>
               </w:rPr>
-              <w:instrText xml:space="preserve"> PAGEREF _Toc182773775 \h </w:instrText>
+              <w:instrText xml:space="preserve"> PAGEREF _Toc182775368 \h </w:instrText>
             </w:r>
             <w:r>
               <w:rPr>
@@ -1350,7 +1275,7 @@
       <w:pPr>
         <w:pStyle w:val="Heading1"/>
       </w:pPr>
-      <w:bookmarkStart w:id="0" w:name="_Toc182773762"/>
+      <w:bookmarkStart w:id="0" w:name="_Toc182775356"/>
       <w:r>
         <w:lastRenderedPageBreak/>
         <w:t>Introduction</w:t>
@@ -1479,39 +1404,29 @@
     </w:p>
     <w:p>
       <w:pPr>
-        <w:pStyle w:val="Heading1"/>
+        <w:pStyle w:val="Body"/>
       </w:pPr>
       <w:bookmarkStart w:id="1" w:name="_Common_Processes_/"/>
-      <w:bookmarkStart w:id="2" w:name="_Toc182773763"/>
       <w:bookmarkEnd w:id="1"/>
       <w:r>
-        <w:t>Hosting Multiple Teams</w:t>
-      </w:r>
-      <w:bookmarkEnd w:id="2"/>
+        <w:t xml:space="preserve">This year we have been fortunate enough to be able to host 2 teams broken up into a Junior-Senor team (7462) and a Freshman-Sophomore team (8628). </w:t>
+      </w:r>
+      <w:r>
+        <w:t>With</w:t>
+      </w:r>
+      <w:r>
+        <w:t xml:space="preserve"> these instructions, each team can now build 2 separate robots using a single code base.</w:t>
+      </w:r>
     </w:p>
     <w:p>
       <w:pPr>
-        <w:pStyle w:val="Body"/>
-      </w:pPr>
-      <w:r>
-        <w:t xml:space="preserve">This year we have been fortunate enough to be able to host 2 teams broken up into a Junior-Senor team (7462) and a Freshman-Sophomore team (8628). </w:t>
-      </w:r>
-      <w:r>
-        <w:t>With</w:t>
-      </w:r>
-      <w:r>
-        <w:t xml:space="preserve"> these instructions, each team can now build 2 separate robots using a single code base.</w:t>
-      </w:r>
-    </w:p>
-    <w:p>
-      <w:pPr>
         <w:pStyle w:val="Heading1"/>
       </w:pPr>
-      <w:bookmarkStart w:id="3" w:name="_Toc182773764"/>
+      <w:bookmarkStart w:id="2" w:name="_Toc182775357"/>
       <w:r>
         <w:t>Setting up a New Repository</w:t>
       </w:r>
-      <w:bookmarkEnd w:id="3"/>
+      <w:bookmarkEnd w:id="2"/>
     </w:p>
     <w:p>
       <w:pPr>
@@ -2523,12 +2438,12 @@
       <w:pPr>
         <w:pStyle w:val="Heading1"/>
       </w:pPr>
-      <w:bookmarkStart w:id="4" w:name="_Toc182773765"/>
+      <w:bookmarkStart w:id="3" w:name="_Toc182775358"/>
       <w:r>
         <w:lastRenderedPageBreak/>
         <w:t>Connecting Repository to Discord Server</w:t>
       </w:r>
-      <w:bookmarkEnd w:id="4"/>
+      <w:bookmarkEnd w:id="3"/>
     </w:p>
     <w:p>
       <w:pPr>
@@ -3273,12 +3188,12 @@
       <w:pPr>
         <w:pStyle w:val="Heading1"/>
       </w:pPr>
-      <w:bookmarkStart w:id="5" w:name="_Toc182773766"/>
+      <w:bookmarkStart w:id="4" w:name="_Toc182775359"/>
       <w:r>
         <w:lastRenderedPageBreak/>
         <w:t>Adding Software Compiled Date</w:t>
       </w:r>
-      <w:bookmarkEnd w:id="5"/>
+      <w:bookmarkEnd w:id="4"/>
     </w:p>
     <w:p>
       <w:pPr>
@@ -3862,12 +3777,12 @@
       <w:pPr>
         <w:pStyle w:val="Heading1"/>
       </w:pPr>
-      <w:bookmarkStart w:id="6" w:name="_Toc182773767"/>
+      <w:bookmarkStart w:id="5" w:name="_Toc182775360"/>
       <w:r>
         <w:lastRenderedPageBreak/>
         <w:t>Adding Prior Seasons Capability</w:t>
       </w:r>
-      <w:bookmarkEnd w:id="6"/>
+      <w:bookmarkEnd w:id="5"/>
     </w:p>
     <w:p>
       <w:pPr>
@@ -4239,11 +4154,11 @@
       <w:pPr>
         <w:pStyle w:val="Heading1"/>
       </w:pPr>
-      <w:bookmarkStart w:id="7" w:name="_Toc182773768"/>
+      <w:bookmarkStart w:id="6" w:name="_Toc182775361"/>
       <w:r>
         <w:t>Supporting Multiple Robots</w:t>
       </w:r>
-      <w:bookmarkEnd w:id="7"/>
+      <w:bookmarkEnd w:id="6"/>
     </w:p>
     <w:p>
       <w:pPr>
@@ -4310,11 +4225,11 @@
       <w:pPr>
         <w:pStyle w:val="Heading2"/>
       </w:pPr>
-      <w:bookmarkStart w:id="8" w:name="_Toc182773769"/>
+      <w:bookmarkStart w:id="7" w:name="_Toc182775362"/>
       <w:r>
         <w:t>Changing GeneralConstants</w:t>
       </w:r>
-      <w:bookmarkEnd w:id="8"/>
+      <w:bookmarkEnd w:id="7"/>
     </w:p>
     <w:p>
       <w:pPr>
@@ -4425,12 +4340,12 @@
       <w:pPr>
         <w:pStyle w:val="Heading2"/>
       </w:pPr>
-      <w:bookmarkStart w:id="9" w:name="_Toc182773770"/>
+      <w:bookmarkStart w:id="8" w:name="_Toc182775363"/>
       <w:r>
         <w:lastRenderedPageBreak/>
         <w:t>Changing MecanumDrive</w:t>
       </w:r>
-      <w:bookmarkEnd w:id="9"/>
+      <w:bookmarkEnd w:id="8"/>
     </w:p>
     <w:p>
       <w:pPr>
@@ -4755,10 +4670,7 @@
               <w:t>.</w:t>
             </w:r>
             <w:r>
-              <w:t xml:space="preserve"> </w:t>
-            </w:r>
-            <w:r>
-              <w:t xml:space="preserve">(Note the “.” At the end of </w:t>
+              <w:t xml:space="preserve"> (Note the “.” At the end of </w:t>
             </w:r>
             <w:r>
               <w:rPr>
@@ -5283,12 +5195,12 @@
       <w:pPr>
         <w:pStyle w:val="Heading2"/>
       </w:pPr>
-      <w:bookmarkStart w:id="10" w:name="OLE_LINK1"/>
-      <w:bookmarkStart w:id="11" w:name="_Toc182773771"/>
+      <w:bookmarkStart w:id="9" w:name="OLE_LINK1"/>
+      <w:bookmarkStart w:id="10" w:name="_Toc182775364"/>
       <w:r>
         <w:t>Changing the Localizer</w:t>
       </w:r>
-      <w:bookmarkEnd w:id="11"/>
+      <w:bookmarkEnd w:id="10"/>
     </w:p>
     <w:p>
       <w:pPr>
@@ -5735,9 +5647,9 @@
           <w14:ligatures w14:val="none"/>
         </w:rPr>
       </w:pPr>
-      <w:bookmarkStart w:id="12" w:name="_Installing_Road-Runner"/>
-      <w:bookmarkEnd w:id="10"/>
-      <w:bookmarkEnd w:id="12"/>
+      <w:bookmarkStart w:id="11" w:name="_Installing_Road-Runner"/>
+      <w:bookmarkEnd w:id="9"/>
+      <w:bookmarkEnd w:id="11"/>
       <w:r>
         <w:br w:type="page"/>
       </w:r>
@@ -5746,7 +5658,7 @@
       <w:pPr>
         <w:pStyle w:val="Heading1"/>
       </w:pPr>
-      <w:bookmarkStart w:id="13" w:name="_Toc182773772"/>
+      <w:bookmarkStart w:id="12" w:name="_Toc182775365"/>
       <w:r>
         <w:lastRenderedPageBreak/>
         <w:t>Limiting OpModes</w:t>
@@ -5754,7 +5666,7 @@
       <w:r>
         <w:t xml:space="preserve"> During Competition</w:t>
       </w:r>
-      <w:bookmarkEnd w:id="13"/>
+      <w:bookmarkEnd w:id="12"/>
     </w:p>
     <w:p>
       <w:pPr>
@@ -6015,14 +5927,14 @@
       <w:pPr>
         <w:pStyle w:val="Heading1"/>
       </w:pPr>
-      <w:bookmarkStart w:id="14" w:name="_Toc182773773"/>
+      <w:bookmarkStart w:id="13" w:name="_Toc182775366"/>
       <w:r>
         <w:t>Verifying the SDK</w:t>
       </w:r>
       <w:r>
         <w:t xml:space="preserve"> via Road-Runner</w:t>
       </w:r>
-      <w:bookmarkEnd w:id="14"/>
+      <w:bookmarkEnd w:id="13"/>
     </w:p>
     <w:p>
       <w:pPr>
@@ -6156,12 +6068,12 @@
       <w:pPr>
         <w:pStyle w:val="Heading1"/>
       </w:pPr>
-      <w:bookmarkStart w:id="15" w:name="_Toc182773774"/>
+      <w:bookmarkStart w:id="14" w:name="_Toc182775367"/>
       <w:r>
         <w:lastRenderedPageBreak/>
         <w:t>Preserving Changes Back into GitHub</w:t>
       </w:r>
-      <w:bookmarkEnd w:id="15"/>
+      <w:bookmarkEnd w:id="14"/>
     </w:p>
     <w:p>
       <w:pPr>
@@ -6956,12 +6868,12 @@
       <w:pPr>
         <w:pStyle w:val="Heading1"/>
       </w:pPr>
-      <w:bookmarkStart w:id="16" w:name="_Toc182773775"/>
+      <w:bookmarkStart w:id="15" w:name="_Toc182775368"/>
       <w:r>
         <w:lastRenderedPageBreak/>
         <w:t>Troubleshooting</w:t>
       </w:r>
-      <w:bookmarkEnd w:id="16"/>
+      <w:bookmarkEnd w:id="15"/>
     </w:p>
     <w:p>
       <w:pPr>

</xml_diff>